<commit_message>
Flow rate + is river assumptions
I added the assumptions about flow rate and how we work out if an edge represents a river.
</commit_message>
<xml_diff>
--- a/Group 46 - Assignment 3.2 - report.docx
+++ b/Group 46 - Assignment 3.2 - report.docx
@@ -597,23 +597,13 @@
                 <w:szCs w:val="32"/>
               </w:rPr>
             </w:pPr>
-            <w:proofErr w:type="spellStart"/>
             <w:r>
               <w:rPr>
                 <w:rFonts w:ascii="Arial" w:eastAsia="Liberation Sans" w:hAnsi="Arial" w:cs="Arial"/>
                 <w:sz w:val="32"/>
                 <w:szCs w:val="32"/>
               </w:rPr>
-              <w:t>Showkat</w:t>
-            </w:r>
-            <w:proofErr w:type="spellEnd"/>
-            <w:r>
-              <w:rPr>
-                <w:rFonts w:ascii="Arial" w:eastAsia="Liberation Sans" w:hAnsi="Arial" w:cs="Arial"/>
-                <w:sz w:val="32"/>
-                <w:szCs w:val="32"/>
-              </w:rPr>
-              <w:t xml:space="preserve"> Ara Khan</w:t>
+              <w:t>Showkat Ara Khan</w:t>
             </w:r>
           </w:p>
         </w:tc>
@@ -718,6 +708,7 @@
           <w:ilvl w:val="0"/>
           <w:numId w:val="18"/>
         </w:numPr>
+        <w:spacing w:before="240"/>
         <w:rPr>
           <w:rFonts w:ascii="Arial" w:hAnsi="Arial" w:cs="Arial"/>
           <w:sz w:val="24"/>
@@ -740,17 +731,14 @@
           <w:ilvl w:val="1"/>
           <w:numId w:val="18"/>
         </w:numPr>
-        <w:rPr>
-          <w:rFonts w:ascii="Arial" w:hAnsi="Arial" w:cs="Arial"/>
-          <w:sz w:val="24"/>
-          <w:szCs w:val="24"/>
+        <w:spacing w:before="240"/>
+        <w:rPr>
+          <w:rFonts w:ascii="Arial" w:hAnsi="Arial" w:cs="Arial"/>
         </w:rPr>
       </w:pPr>
       <w:r>
         <w:rPr>
           <w:rFonts w:ascii="Arial" w:hAnsi="Arial" w:cs="Arial"/>
-          <w:sz w:val="24"/>
-          <w:szCs w:val="24"/>
         </w:rPr>
         <w:t>Reason for assumption: Node 1 is placed in the Timor Sea which is the largest notable near-by body of water.</w:t>
       </w:r>
@@ -762,20 +750,29 @@
           <w:ilvl w:val="1"/>
           <w:numId w:val="18"/>
         </w:numPr>
+        <w:spacing w:before="240"/>
+        <w:rPr>
+          <w:rFonts w:ascii="Arial" w:hAnsi="Arial" w:cs="Arial"/>
+        </w:rPr>
+      </w:pPr>
+      <w:r>
+        <w:rPr>
+          <w:rFonts w:ascii="Arial" w:hAnsi="Arial" w:cs="Arial"/>
+        </w:rPr>
+        <w:t>Rivers in-land are typically at a higher elevation than sea-level and flow toward a lower elevation.</w:t>
+      </w:r>
+    </w:p>
+    <w:p>
+      <w:pPr>
+        <w:pStyle w:val="ListParagraph"/>
+        <w:spacing w:before="240"/>
+        <w:ind w:left="1440"/>
         <w:rPr>
           <w:rFonts w:ascii="Arial" w:hAnsi="Arial" w:cs="Arial"/>
           <w:sz w:val="24"/>
           <w:szCs w:val="24"/>
         </w:rPr>
       </w:pPr>
-      <w:r>
-        <w:rPr>
-          <w:rFonts w:ascii="Arial" w:hAnsi="Arial" w:cs="Arial"/>
-          <w:sz w:val="24"/>
-          <w:szCs w:val="24"/>
-        </w:rPr>
-        <w:t>Rivers in-land are typically at a higher elevation than sea-level and flow toward a lower elevation.</w:t>
-      </w:r>
     </w:p>
     <w:p>
       <w:pPr>
@@ -784,6 +781,7 @@
           <w:ilvl w:val="0"/>
           <w:numId w:val="18"/>
         </w:numPr>
+        <w:spacing w:before="240"/>
         <w:rPr>
           <w:rFonts w:ascii="Arial" w:hAnsi="Arial" w:cs="Arial"/>
           <w:sz w:val="24"/>
@@ -796,7 +794,23 @@
           <w:sz w:val="24"/>
           <w:szCs w:val="24"/>
         </w:rPr>
-        <w:t>The map we have can be represented with a directed tree; all nodes are connected by exactly one path.</w:t>
+        <w:t xml:space="preserve">The </w:t>
+      </w:r>
+      <w:r>
+        <w:rPr>
+          <w:rFonts w:ascii="Arial" w:hAnsi="Arial" w:cs="Arial"/>
+          <w:sz w:val="24"/>
+          <w:szCs w:val="24"/>
+        </w:rPr>
+        <w:t xml:space="preserve">river </w:t>
+      </w:r>
+      <w:r>
+        <w:rPr>
+          <w:rFonts w:ascii="Arial" w:hAnsi="Arial" w:cs="Arial"/>
+          <w:sz w:val="24"/>
+          <w:szCs w:val="24"/>
+        </w:rPr>
+        <w:t>can be represented with a directed tree; all nodes are connected by exactly one path.</w:t>
       </w:r>
     </w:p>
     <w:p>
@@ -806,27 +820,51 @@
           <w:ilvl w:val="1"/>
           <w:numId w:val="18"/>
         </w:numPr>
+        <w:spacing w:before="240"/>
+        <w:rPr>
+          <w:rFonts w:ascii="Arial" w:hAnsi="Arial" w:cs="Arial"/>
+        </w:rPr>
+      </w:pPr>
+      <w:r>
+        <w:rPr>
+          <w:rFonts w:ascii="Arial" w:hAnsi="Arial" w:cs="Arial"/>
+        </w:rPr>
+        <w:t>This assumption holds true for our map.</w:t>
+      </w:r>
+    </w:p>
+    <w:p>
+      <w:pPr>
+        <w:pStyle w:val="ListParagraph"/>
+        <w:spacing w:before="240"/>
+        <w:ind w:left="1440"/>
         <w:rPr>
           <w:rFonts w:ascii="Arial" w:hAnsi="Arial" w:cs="Arial"/>
           <w:sz w:val="24"/>
           <w:szCs w:val="24"/>
         </w:rPr>
       </w:pPr>
-      <w:r>
+    </w:p>
+    <w:p>
+      <w:pPr>
+        <w:pStyle w:val="ListParagraph"/>
+        <w:numPr>
+          <w:ilvl w:val="0"/>
+          <w:numId w:val="18"/>
+        </w:numPr>
+        <w:spacing w:before="240"/>
         <w:rPr>
           <w:rFonts w:ascii="Arial" w:hAnsi="Arial" w:cs="Arial"/>
           <w:sz w:val="24"/>
           <w:szCs w:val="24"/>
         </w:rPr>
-        <w:t>This is necessary, as if there exist multiple paths between two nodes, the direction of all edges may not be determinable based on the data we have</w:t>
-      </w:r>
+      </w:pPr>
       <w:r>
         <w:rPr>
           <w:rFonts w:ascii="Arial" w:hAnsi="Arial" w:cs="Arial"/>
           <w:sz w:val="24"/>
           <w:szCs w:val="24"/>
         </w:rPr>
-        <w:t>.</w:t>
+        <w:t>The range x and y coordinates can only be between the value of 0 to 650, inclusively.</w:t>
       </w:r>
     </w:p>
     <w:p>
@@ -836,20 +874,29 @@
           <w:ilvl w:val="1"/>
           <w:numId w:val="18"/>
         </w:numPr>
+        <w:spacing w:before="240"/>
+        <w:rPr>
+          <w:rFonts w:ascii="Arial" w:hAnsi="Arial" w:cs="Arial"/>
+        </w:rPr>
+      </w:pPr>
+      <w:r>
+        <w:rPr>
+          <w:rFonts w:ascii="Arial" w:hAnsi="Arial" w:cs="Arial"/>
+        </w:rPr>
+        <w:t>This assumption holds true in accordance to the provided map.</w:t>
+      </w:r>
+    </w:p>
+    <w:p>
+      <w:pPr>
+        <w:pStyle w:val="ListParagraph"/>
+        <w:spacing w:before="240"/>
+        <w:ind w:left="1440"/>
         <w:rPr>
           <w:rFonts w:ascii="Arial" w:hAnsi="Arial" w:cs="Arial"/>
           <w:sz w:val="24"/>
           <w:szCs w:val="24"/>
         </w:rPr>
       </w:pPr>
-      <w:r>
-        <w:rPr>
-          <w:rFonts w:ascii="Arial" w:hAnsi="Arial" w:cs="Arial"/>
-          <w:sz w:val="24"/>
-          <w:szCs w:val="24"/>
-        </w:rPr>
-        <w:t>This assumption holds true for our map.</w:t>
-      </w:r>
     </w:p>
     <w:p>
       <w:pPr>
@@ -858,6 +905,7 @@
           <w:ilvl w:val="0"/>
           <w:numId w:val="18"/>
         </w:numPr>
+        <w:spacing w:before="240"/>
         <w:rPr>
           <w:rFonts w:ascii="Arial" w:hAnsi="Arial" w:cs="Arial"/>
           <w:sz w:val="24"/>
@@ -870,7 +918,7 @@
           <w:sz w:val="24"/>
           <w:szCs w:val="24"/>
         </w:rPr>
-        <w:t>The range x and y coordinates can only be between the value of 0 to 650, inclusively.</w:t>
+        <w:t>Dam can only be placed in junction node.</w:t>
       </w:r>
     </w:p>
     <w:p>
@@ -880,38 +928,81 @@
           <w:ilvl w:val="1"/>
           <w:numId w:val="18"/>
         </w:numPr>
+        <w:spacing w:before="240"/>
+        <w:rPr>
+          <w:rFonts w:ascii="Arial" w:hAnsi="Arial" w:cs="Arial"/>
+        </w:rPr>
+      </w:pPr>
+      <w:r>
+        <w:rPr>
+          <w:rFonts w:ascii="Arial" w:hAnsi="Arial" w:cs="Arial"/>
+        </w:rPr>
+        <w:t>We assume that the junction resets the flow rate to 0, as dam will at least temporarily block any flow in the river below the dam while it is filling.</w:t>
+      </w:r>
+    </w:p>
+    <w:p>
+      <w:pPr>
+        <w:pStyle w:val="ListParagraph"/>
+        <w:numPr>
+          <w:ilvl w:val="1"/>
+          <w:numId w:val="18"/>
+        </w:numPr>
+        <w:spacing w:before="240"/>
+        <w:rPr>
+          <w:rFonts w:ascii="Arial" w:hAnsi="Arial" w:cs="Arial"/>
+        </w:rPr>
+      </w:pPr>
+      <w:r>
+        <w:rPr>
+          <w:rFonts w:ascii="Arial" w:hAnsi="Arial" w:cs="Arial"/>
+        </w:rPr>
+        <w:t>Assuming only one dam will be placed at a time.</w:t>
+      </w:r>
+    </w:p>
+    <w:p>
+      <w:pPr>
+        <w:pStyle w:val="ListParagraph"/>
+        <w:numPr>
+          <w:ilvl w:val="1"/>
+          <w:numId w:val="18"/>
+        </w:numPr>
+        <w:spacing w:before="240"/>
+        <w:rPr>
+          <w:rFonts w:ascii="Arial" w:hAnsi="Arial" w:cs="Arial"/>
+        </w:rPr>
+      </w:pPr>
+      <w:r>
+        <w:rPr>
+          <w:rFonts w:ascii="Arial" w:hAnsi="Arial" w:cs="Arial"/>
+        </w:rPr>
+        <w:t xml:space="preserve">We assume that in the function </w:t>
+      </w:r>
+      <w:r>
+        <w:rPr>
+          <w:rFonts w:ascii="Arial" w:hAnsi="Arial" w:cs="Arial"/>
+          <w:b/>
+          <w:bCs/>
+        </w:rPr>
+        <w:t>`new_flow(dam_x, dam_y)`</w:t>
+      </w:r>
+      <w:r>
+        <w:rPr>
+          <w:rFonts w:ascii="Arial" w:hAnsi="Arial" w:cs="Arial"/>
+        </w:rPr>
+        <w:t>, which simulates the flow rate of the subsequent nodes flow rate change if a dam is placed before a junction, takes input of the nearest coordinate to the chosen junction rather than the coordinate for the dam itself.</w:t>
+      </w:r>
+    </w:p>
+    <w:p>
+      <w:pPr>
+        <w:pStyle w:val="ListParagraph"/>
+        <w:spacing w:before="240"/>
+        <w:ind w:left="1440"/>
         <w:rPr>
           <w:rFonts w:ascii="Arial" w:hAnsi="Arial" w:cs="Arial"/>
           <w:sz w:val="24"/>
           <w:szCs w:val="24"/>
         </w:rPr>
       </w:pPr>
-      <w:r>
-        <w:rPr>
-          <w:rFonts w:ascii="Arial" w:hAnsi="Arial" w:cs="Arial"/>
-          <w:sz w:val="24"/>
-          <w:szCs w:val="24"/>
-        </w:rPr>
-        <w:t xml:space="preserve">This assumption holds true in accordance </w:t>
-      </w:r>
-      <w:proofErr w:type="gramStart"/>
-      <w:r>
-        <w:rPr>
-          <w:rFonts w:ascii="Arial" w:hAnsi="Arial" w:cs="Arial"/>
-          <w:sz w:val="24"/>
-          <w:szCs w:val="24"/>
-        </w:rPr>
-        <w:t>to</w:t>
-      </w:r>
-      <w:proofErr w:type="gramEnd"/>
-      <w:r>
-        <w:rPr>
-          <w:rFonts w:ascii="Arial" w:hAnsi="Arial" w:cs="Arial"/>
-          <w:sz w:val="24"/>
-          <w:szCs w:val="24"/>
-        </w:rPr>
-        <w:t xml:space="preserve"> the provided map.</w:t>
-      </w:r>
     </w:p>
     <w:p>
       <w:pPr>
@@ -920,6 +1011,7 @@
           <w:ilvl w:val="0"/>
           <w:numId w:val="18"/>
         </w:numPr>
+        <w:spacing w:before="240"/>
         <w:rPr>
           <w:rFonts w:ascii="Arial" w:hAnsi="Arial" w:cs="Arial"/>
           <w:sz w:val="24"/>
@@ -932,7 +1024,192 @@
           <w:sz w:val="24"/>
           <w:szCs w:val="24"/>
         </w:rPr>
-        <w:t>Dam can only be placed in junction node.</w:t>
+        <w:t xml:space="preserve">An edge represents a river if they meet </w:t>
+      </w:r>
+      <w:r>
+        <w:rPr>
+          <w:rFonts w:ascii="Arial" w:hAnsi="Arial" w:cs="Arial"/>
+          <w:sz w:val="24"/>
+          <w:szCs w:val="24"/>
+        </w:rPr>
+        <w:t>all</w:t>
+      </w:r>
+      <w:r>
+        <w:rPr>
+          <w:rFonts w:ascii="Arial" w:hAnsi="Arial" w:cs="Arial"/>
+          <w:sz w:val="24"/>
+          <w:szCs w:val="24"/>
+        </w:rPr>
+        <w:t xml:space="preserve"> the</w:t>
+      </w:r>
+      <w:r>
+        <w:rPr>
+          <w:rFonts w:ascii="Arial" w:hAnsi="Arial" w:cs="Arial"/>
+          <w:sz w:val="24"/>
+          <w:szCs w:val="24"/>
+        </w:rPr>
+        <w:t xml:space="preserve"> following</w:t>
+      </w:r>
+      <w:r>
+        <w:rPr>
+          <w:rFonts w:ascii="Arial" w:hAnsi="Arial" w:cs="Arial"/>
+          <w:sz w:val="24"/>
+          <w:szCs w:val="24"/>
+        </w:rPr>
+        <w:t xml:space="preserve"> criteria:</w:t>
+      </w:r>
+    </w:p>
+    <w:p>
+      <w:pPr>
+        <w:pStyle w:val="ListParagraph"/>
+        <w:numPr>
+          <w:ilvl w:val="0"/>
+          <w:numId w:val="20"/>
+        </w:numPr>
+        <w:spacing w:before="240"/>
+        <w:rPr>
+          <w:rFonts w:ascii="Arial" w:hAnsi="Arial" w:cs="Arial"/>
+        </w:rPr>
+      </w:pPr>
+      <w:r>
+        <w:rPr>
+          <w:rFonts w:ascii="Arial" w:hAnsi="Arial" w:cs="Arial"/>
+        </w:rPr>
+        <w:t>Both nodes</w:t>
+      </w:r>
+      <w:r>
+        <w:rPr>
+          <w:rFonts w:ascii="Arial" w:hAnsi="Arial" w:cs="Arial"/>
+        </w:rPr>
+        <w:t xml:space="preserve"> </w:t>
+      </w:r>
+      <w:r>
+        <w:rPr>
+          <w:rFonts w:ascii="Arial" w:hAnsi="Arial" w:cs="Arial"/>
+        </w:rPr>
+        <w:t>in the edge</w:t>
+      </w:r>
+      <w:r>
+        <w:rPr>
+          <w:rFonts w:ascii="Arial" w:hAnsi="Arial" w:cs="Arial"/>
+        </w:rPr>
+        <w:t xml:space="preserve"> </w:t>
+      </w:r>
+      <w:r>
+        <w:rPr>
+          <w:rFonts w:ascii="Arial" w:hAnsi="Arial" w:cs="Arial"/>
+        </w:rPr>
+        <w:t>have</w:t>
+      </w:r>
+      <w:r>
+        <w:rPr>
+          <w:rFonts w:ascii="Arial" w:hAnsi="Arial" w:cs="Arial"/>
+        </w:rPr>
+        <w:t xml:space="preserve"> any of the following type: </w:t>
+      </w:r>
+      <w:r>
+        <w:rPr>
+          <w:rFonts w:ascii="Arial" w:hAnsi="Arial" w:cs="Arial"/>
+        </w:rPr>
+        <w:t>"Katherine", "junction", "headwater", "Daley River", "flowgauge"</w:t>
+      </w:r>
+    </w:p>
+    <w:p>
+      <w:pPr>
+        <w:pStyle w:val="ListParagraph"/>
+        <w:numPr>
+          <w:ilvl w:val="0"/>
+          <w:numId w:val="20"/>
+        </w:numPr>
+        <w:spacing w:before="240"/>
+        <w:rPr>
+          <w:rFonts w:ascii="Arial" w:hAnsi="Arial" w:cs="Arial"/>
+        </w:rPr>
+      </w:pPr>
+      <w:r>
+        <w:rPr>
+          <w:rFonts w:ascii="Arial" w:hAnsi="Arial" w:cs="Arial"/>
+        </w:rPr>
+        <w:t>The edge isn’t directed to a source type (“headwater”), excluding the destination (“1”)</w:t>
+      </w:r>
+    </w:p>
+    <w:p>
+      <w:pPr>
+        <w:pStyle w:val="ListParagraph"/>
+        <w:numPr>
+          <w:ilvl w:val="0"/>
+          <w:numId w:val="20"/>
+        </w:numPr>
+        <w:spacing w:before="240"/>
+        <w:rPr>
+          <w:rFonts w:ascii="Arial" w:hAnsi="Arial" w:cs="Arial"/>
+        </w:rPr>
+      </w:pPr>
+      <w:r>
+        <w:rPr>
+          <w:rFonts w:ascii="Arial" w:hAnsi="Arial" w:cs="Arial"/>
+        </w:rPr>
+        <w:t xml:space="preserve">Aren’t the following: </w:t>
+      </w:r>
+      <w:r>
+        <w:rPr>
+          <w:rFonts w:ascii="Arial" w:hAnsi="Arial" w:cs="Arial"/>
+        </w:rPr>
+        <w:t>(50,33), (33,50)</w:t>
+      </w:r>
+      <w:r>
+        <w:rPr>
+          <w:rFonts w:ascii="Arial" w:hAnsi="Arial" w:cs="Arial"/>
+        </w:rPr>
+        <w:t xml:space="preserve">. We </w:t>
+      </w:r>
+      <w:r>
+        <w:rPr>
+          <w:rFonts w:ascii="Arial" w:hAnsi="Arial" w:cs="Arial"/>
+        </w:rPr>
+        <w:t>must</w:t>
+      </w:r>
+      <w:r>
+        <w:rPr>
+          <w:rFonts w:ascii="Arial" w:hAnsi="Arial" w:cs="Arial"/>
+        </w:rPr>
+        <w:t xml:space="preserve"> manually blacklist these as “Katherine” can act as both</w:t>
+      </w:r>
+      <w:r>
+        <w:rPr>
+          <w:rFonts w:ascii="Arial" w:hAnsi="Arial" w:cs="Arial"/>
+        </w:rPr>
+        <w:t xml:space="preserve"> a</w:t>
+      </w:r>
+      <w:r>
+        <w:rPr>
+          <w:rFonts w:ascii="Arial" w:hAnsi="Arial" w:cs="Arial"/>
+        </w:rPr>
+        <w:t xml:space="preserve"> river and road junction.</w:t>
+      </w:r>
+    </w:p>
+    <w:p/>
+    <w:p>
+      <w:pPr>
+        <w:pStyle w:val="ListParagraph"/>
+        <w:numPr>
+          <w:ilvl w:val="0"/>
+          <w:numId w:val="18"/>
+        </w:numPr>
+        <w:spacing w:before="240"/>
+        <w:rPr>
+          <w:rFonts w:ascii="Arial" w:hAnsi="Arial" w:cs="Arial"/>
+          <w:sz w:val="24"/>
+          <w:szCs w:val="24"/>
+        </w:rPr>
+      </w:pPr>
+      <w:r>
+        <w:rPr>
+          <w:rFonts w:ascii="Arial" w:hAnsi="Arial" w:cs="Arial"/>
+          <w:sz w:val="24"/>
+          <w:szCs w:val="24"/>
+        </w:rPr>
+        <w:t>The flow rate of every river edge is equal to the sum of all incoming edge’s flow.</w:t>
       </w:r>
     </w:p>
     <w:p>
@@ -942,167 +1219,22 @@
           <w:ilvl w:val="1"/>
           <w:numId w:val="18"/>
         </w:numPr>
-        <w:rPr>
-          <w:rFonts w:ascii="Arial" w:hAnsi="Arial" w:cs="Arial"/>
-          <w:sz w:val="24"/>
-          <w:szCs w:val="24"/>
+        <w:spacing w:before="240"/>
+        <w:rPr>
+          <w:rFonts w:ascii="Arial" w:hAnsi="Arial" w:cs="Arial"/>
         </w:rPr>
       </w:pPr>
       <w:r>
         <w:rPr>
           <w:rFonts w:ascii="Arial" w:hAnsi="Arial" w:cs="Arial"/>
-          <w:sz w:val="24"/>
-          <w:szCs w:val="24"/>
-        </w:rPr>
-        <w:t>We assume that the junction resets the flow rate to 0, as dam will at least temporarily block any flow in the river below the dam while it is filling.</w:t>
-      </w:r>
-    </w:p>
-    <w:p>
-      <w:pPr>
-        <w:pStyle w:val="ListParagraph"/>
-        <w:numPr>
-          <w:ilvl w:val="1"/>
-          <w:numId w:val="18"/>
-        </w:numPr>
-        <w:rPr>
-          <w:rFonts w:ascii="Arial" w:hAnsi="Arial" w:cs="Arial"/>
-          <w:sz w:val="24"/>
-          <w:szCs w:val="24"/>
-        </w:rPr>
-      </w:pPr>
-      <w:r>
-        <w:rPr>
-          <w:rFonts w:ascii="Arial" w:hAnsi="Arial" w:cs="Arial"/>
-          <w:sz w:val="24"/>
-          <w:szCs w:val="24"/>
-        </w:rPr>
-        <w:t>Assuming only one dam will be placed at a time</w:t>
+        </w:rPr>
+        <w:t xml:space="preserve">We </w:t>
       </w:r>
       <w:r>
         <w:rPr>
           <w:rFonts w:ascii="Arial" w:hAnsi="Arial" w:cs="Arial"/>
-          <w:sz w:val="24"/>
-          <w:szCs w:val="24"/>
-        </w:rPr>
-        <w:t>.</w:t>
-      </w:r>
-    </w:p>
-    <w:p>
-      <w:pPr>
-        <w:pStyle w:val="ListParagraph"/>
-        <w:numPr>
-          <w:ilvl w:val="1"/>
-          <w:numId w:val="18"/>
-        </w:numPr>
-        <w:rPr>
-          <w:rFonts w:ascii="Arial" w:hAnsi="Arial" w:cs="Arial"/>
-          <w:sz w:val="24"/>
-          <w:szCs w:val="24"/>
-        </w:rPr>
-      </w:pPr>
-      <w:r>
-        <w:rPr>
-          <w:rFonts w:ascii="Arial" w:hAnsi="Arial" w:cs="Arial"/>
-          <w:sz w:val="24"/>
-          <w:szCs w:val="24"/>
-        </w:rPr>
-        <w:t xml:space="preserve">We assume that in the function </w:t>
-      </w:r>
-      <w:r>
-        <w:rPr>
-          <w:rFonts w:ascii="Arial" w:hAnsi="Arial" w:cs="Arial"/>
-          <w:b/>
-          <w:bCs/>
-          <w:sz w:val="24"/>
-          <w:szCs w:val="24"/>
-        </w:rPr>
-        <w:t>`</w:t>
-      </w:r>
-      <w:proofErr w:type="spellStart"/>
-      <w:r>
-        <w:rPr>
-          <w:rFonts w:ascii="Arial" w:hAnsi="Arial" w:cs="Arial"/>
-          <w:b/>
-          <w:bCs/>
-          <w:sz w:val="24"/>
-          <w:szCs w:val="24"/>
-        </w:rPr>
-        <w:t>new_</w:t>
-      </w:r>
-      <w:proofErr w:type="gramStart"/>
-      <w:r>
-        <w:rPr>
-          <w:rFonts w:ascii="Arial" w:hAnsi="Arial" w:cs="Arial"/>
-          <w:b/>
-          <w:bCs/>
-          <w:sz w:val="24"/>
-          <w:szCs w:val="24"/>
-        </w:rPr>
-        <w:t>flow</w:t>
-      </w:r>
-      <w:proofErr w:type="spellEnd"/>
-      <w:r>
-        <w:rPr>
-          <w:rFonts w:ascii="Arial" w:hAnsi="Arial" w:cs="Arial"/>
-          <w:b/>
-          <w:bCs/>
-          <w:sz w:val="24"/>
-          <w:szCs w:val="24"/>
-        </w:rPr>
-        <w:t>(</w:t>
-      </w:r>
-      <w:proofErr w:type="spellStart"/>
-      <w:proofErr w:type="gramEnd"/>
-      <w:r>
-        <w:rPr>
-          <w:rFonts w:ascii="Arial" w:hAnsi="Arial" w:cs="Arial"/>
-          <w:b/>
-          <w:bCs/>
-          <w:sz w:val="24"/>
-          <w:szCs w:val="24"/>
-        </w:rPr>
-        <w:t>dam_x</w:t>
-      </w:r>
-      <w:proofErr w:type="spellEnd"/>
-      <w:r>
-        <w:rPr>
-          <w:rFonts w:ascii="Arial" w:hAnsi="Arial" w:cs="Arial"/>
-          <w:b/>
-          <w:bCs/>
-          <w:sz w:val="24"/>
-          <w:szCs w:val="24"/>
-        </w:rPr>
-        <w:t xml:space="preserve">, </w:t>
-      </w:r>
-      <w:proofErr w:type="spellStart"/>
-      <w:r>
-        <w:rPr>
-          <w:rFonts w:ascii="Arial" w:hAnsi="Arial" w:cs="Arial"/>
-          <w:b/>
-          <w:bCs/>
-          <w:sz w:val="24"/>
-          <w:szCs w:val="24"/>
-        </w:rPr>
-        <w:t>dam_y</w:t>
-      </w:r>
-      <w:proofErr w:type="spellEnd"/>
-      <w:r>
-        <w:rPr>
-          <w:rFonts w:ascii="Arial" w:hAnsi="Arial" w:cs="Arial"/>
-          <w:b/>
-          <w:bCs/>
-          <w:sz w:val="24"/>
-          <w:szCs w:val="24"/>
-        </w:rPr>
-        <w:t>)`</w:t>
-      </w:r>
-      <w:r>
-        <w:rPr>
-          <w:rFonts w:ascii="Arial" w:hAnsi="Arial" w:cs="Arial"/>
-          <w:sz w:val="24"/>
-          <w:szCs w:val="24"/>
-        </w:rPr>
-        <w:t>, which simulates the flow rate of the subsequent nodes flow rate change if a dam is placed before a junction, takes input of the nearest coordinate to the chosen junction rather than the coordinate for the dam itself.</w:t>
+        </w:rPr>
+        <w:t>assume that headwater nodes are the source, and all have a flow rate of 1</w:t>
       </w:r>
     </w:p>
     <w:sectPr>
@@ -3215,7 +3347,7 @@
   <w:abstractNum w:abstractNumId="15" w15:restartNumberingAfterBreak="0">
     <w:nsid w:val="6D052CB2"/>
     <w:multiLevelType w:val="hybridMultilevel"/>
-    <w:tmpl w:val="20EA3A8A"/>
+    <w:tmpl w:val="F22E925E"/>
     <w:lvl w:ilvl="0" w:tplc="0409000F">
       <w:start w:val="1"/>
       <w:numFmt w:val="decimal"/>
@@ -3302,6 +3434,92 @@
     </w:lvl>
   </w:abstractNum>
   <w:abstractNum w:abstractNumId="16" w15:restartNumberingAfterBreak="0">
+    <w:nsid w:val="6D437300"/>
+    <w:multiLevelType w:val="hybridMultilevel"/>
+    <w:tmpl w:val="4BC8CC2A"/>
+    <w:lvl w:ilvl="0" w:tplc="04090011">
+      <w:start w:val="1"/>
+      <w:numFmt w:val="decimal"/>
+      <w:lvlText w:val="%1)"/>
+      <w:lvlJc w:val="left"/>
+      <w:pPr>
+        <w:ind w:left="1353" w:hanging="360"/>
+      </w:pPr>
+    </w:lvl>
+    <w:lvl w:ilvl="1" w:tplc="04090019" w:tentative="1">
+      <w:start w:val="1"/>
+      <w:numFmt w:val="lowerLetter"/>
+      <w:lvlText w:val="%2."/>
+      <w:lvlJc w:val="left"/>
+      <w:pPr>
+        <w:ind w:left="2073" w:hanging="360"/>
+      </w:pPr>
+    </w:lvl>
+    <w:lvl w:ilvl="2" w:tplc="0409001B" w:tentative="1">
+      <w:start w:val="1"/>
+      <w:numFmt w:val="lowerRoman"/>
+      <w:lvlText w:val="%3."/>
+      <w:lvlJc w:val="right"/>
+      <w:pPr>
+        <w:ind w:left="2793" w:hanging="180"/>
+      </w:pPr>
+    </w:lvl>
+    <w:lvl w:ilvl="3" w:tplc="0409000F" w:tentative="1">
+      <w:start w:val="1"/>
+      <w:numFmt w:val="decimal"/>
+      <w:lvlText w:val="%4."/>
+      <w:lvlJc w:val="left"/>
+      <w:pPr>
+        <w:ind w:left="3513" w:hanging="360"/>
+      </w:pPr>
+    </w:lvl>
+    <w:lvl w:ilvl="4" w:tplc="04090019" w:tentative="1">
+      <w:start w:val="1"/>
+      <w:numFmt w:val="lowerLetter"/>
+      <w:lvlText w:val="%5."/>
+      <w:lvlJc w:val="left"/>
+      <w:pPr>
+        <w:ind w:left="4233" w:hanging="360"/>
+      </w:pPr>
+    </w:lvl>
+    <w:lvl w:ilvl="5" w:tplc="0409001B" w:tentative="1">
+      <w:start w:val="1"/>
+      <w:numFmt w:val="lowerRoman"/>
+      <w:lvlText w:val="%6."/>
+      <w:lvlJc w:val="right"/>
+      <w:pPr>
+        <w:ind w:left="4953" w:hanging="180"/>
+      </w:pPr>
+    </w:lvl>
+    <w:lvl w:ilvl="6" w:tplc="0409000F" w:tentative="1">
+      <w:start w:val="1"/>
+      <w:numFmt w:val="decimal"/>
+      <w:lvlText w:val="%7."/>
+      <w:lvlJc w:val="left"/>
+      <w:pPr>
+        <w:ind w:left="5673" w:hanging="360"/>
+      </w:pPr>
+    </w:lvl>
+    <w:lvl w:ilvl="7" w:tplc="04090019" w:tentative="1">
+      <w:start w:val="1"/>
+      <w:numFmt w:val="lowerLetter"/>
+      <w:lvlText w:val="%8."/>
+      <w:lvlJc w:val="left"/>
+      <w:pPr>
+        <w:ind w:left="6393" w:hanging="360"/>
+      </w:pPr>
+    </w:lvl>
+    <w:lvl w:ilvl="8" w:tplc="0409001B" w:tentative="1">
+      <w:start w:val="1"/>
+      <w:numFmt w:val="lowerRoman"/>
+      <w:lvlText w:val="%9."/>
+      <w:lvlJc w:val="right"/>
+      <w:pPr>
+        <w:ind w:left="7113" w:hanging="180"/>
+      </w:pPr>
+    </w:lvl>
+  </w:abstractNum>
+  <w:abstractNum w:abstractNumId="17" w15:restartNumberingAfterBreak="0">
     <w:nsid w:val="703A3DC4"/>
     <w:multiLevelType w:val="hybridMultilevel"/>
     <w:tmpl w:val="6D027D4A"/>
@@ -3387,7 +3605,93 @@
       </w:pPr>
     </w:lvl>
   </w:abstractNum>
-  <w:abstractNum w:abstractNumId="17" w15:restartNumberingAfterBreak="0">
+  <w:abstractNum w:abstractNumId="18" w15:restartNumberingAfterBreak="0">
+    <w:nsid w:val="705E210F"/>
+    <w:multiLevelType w:val="hybridMultilevel"/>
+    <w:tmpl w:val="09464616"/>
+    <w:lvl w:ilvl="0" w:tplc="0409000F">
+      <w:start w:val="1"/>
+      <w:numFmt w:val="decimal"/>
+      <w:lvlText w:val="%1."/>
+      <w:lvlJc w:val="left"/>
+      <w:pPr>
+        <w:ind w:left="2160" w:hanging="360"/>
+      </w:pPr>
+    </w:lvl>
+    <w:lvl w:ilvl="1" w:tplc="04090019" w:tentative="1">
+      <w:start w:val="1"/>
+      <w:numFmt w:val="lowerLetter"/>
+      <w:lvlText w:val="%2."/>
+      <w:lvlJc w:val="left"/>
+      <w:pPr>
+        <w:ind w:left="2880" w:hanging="360"/>
+      </w:pPr>
+    </w:lvl>
+    <w:lvl w:ilvl="2" w:tplc="0409001B" w:tentative="1">
+      <w:start w:val="1"/>
+      <w:numFmt w:val="lowerRoman"/>
+      <w:lvlText w:val="%3."/>
+      <w:lvlJc w:val="right"/>
+      <w:pPr>
+        <w:ind w:left="3600" w:hanging="180"/>
+      </w:pPr>
+    </w:lvl>
+    <w:lvl w:ilvl="3" w:tplc="0409000F" w:tentative="1">
+      <w:start w:val="1"/>
+      <w:numFmt w:val="decimal"/>
+      <w:lvlText w:val="%4."/>
+      <w:lvlJc w:val="left"/>
+      <w:pPr>
+        <w:ind w:left="4320" w:hanging="360"/>
+      </w:pPr>
+    </w:lvl>
+    <w:lvl w:ilvl="4" w:tplc="04090019" w:tentative="1">
+      <w:start w:val="1"/>
+      <w:numFmt w:val="lowerLetter"/>
+      <w:lvlText w:val="%5."/>
+      <w:lvlJc w:val="left"/>
+      <w:pPr>
+        <w:ind w:left="5040" w:hanging="360"/>
+      </w:pPr>
+    </w:lvl>
+    <w:lvl w:ilvl="5" w:tplc="0409001B" w:tentative="1">
+      <w:start w:val="1"/>
+      <w:numFmt w:val="lowerRoman"/>
+      <w:lvlText w:val="%6."/>
+      <w:lvlJc w:val="right"/>
+      <w:pPr>
+        <w:ind w:left="5760" w:hanging="180"/>
+      </w:pPr>
+    </w:lvl>
+    <w:lvl w:ilvl="6" w:tplc="0409000F" w:tentative="1">
+      <w:start w:val="1"/>
+      <w:numFmt w:val="decimal"/>
+      <w:lvlText w:val="%7."/>
+      <w:lvlJc w:val="left"/>
+      <w:pPr>
+        <w:ind w:left="6480" w:hanging="360"/>
+      </w:pPr>
+    </w:lvl>
+    <w:lvl w:ilvl="7" w:tplc="04090019" w:tentative="1">
+      <w:start w:val="1"/>
+      <w:numFmt w:val="lowerLetter"/>
+      <w:lvlText w:val="%8."/>
+      <w:lvlJc w:val="left"/>
+      <w:pPr>
+        <w:ind w:left="7200" w:hanging="360"/>
+      </w:pPr>
+    </w:lvl>
+    <w:lvl w:ilvl="8" w:tplc="0409001B" w:tentative="1">
+      <w:start w:val="1"/>
+      <w:numFmt w:val="lowerRoman"/>
+      <w:lvlText w:val="%9."/>
+      <w:lvlJc w:val="right"/>
+      <w:pPr>
+        <w:ind w:left="7920" w:hanging="180"/>
+      </w:pPr>
+    </w:lvl>
+  </w:abstractNum>
+  <w:abstractNum w:abstractNumId="19" w15:restartNumberingAfterBreak="0">
     <w:nsid w:val="78A069C8"/>
     <w:multiLevelType w:val="hybridMultilevel"/>
     <w:tmpl w:val="C74ADA42"/>
@@ -3504,7 +3808,7 @@
     <w:abstractNumId w:val="3"/>
   </w:num>
   <w:num w:numId="2" w16cid:durableId="1217473451">
-    <w:abstractNumId w:val="17"/>
+    <w:abstractNumId w:val="19"/>
   </w:num>
   <w:num w:numId="3" w16cid:durableId="1575821969">
     <w:abstractNumId w:val="9"/>
@@ -3549,10 +3853,16 @@
     <w:abstractNumId w:val="5"/>
   </w:num>
   <w:num w:numId="17" w16cid:durableId="982587249">
-    <w:abstractNumId w:val="16"/>
+    <w:abstractNumId w:val="17"/>
   </w:num>
   <w:num w:numId="18" w16cid:durableId="193539828">
     <w:abstractNumId w:val="15"/>
+  </w:num>
+  <w:num w:numId="19" w16cid:durableId="163671019">
+    <w:abstractNumId w:val="18"/>
+  </w:num>
+  <w:num w:numId="20" w16cid:durableId="987435815">
+    <w:abstractNumId w:val="16"/>
   </w:num>
   <w:numIdMacAtCleanup w:val="17"/>
 </w:numbering>

</xml_diff>